<commit_message>
Fix contragent fullname/shortname hell
</commit_message>
<xml_diff>
--- a/src/main/resources/documents/Договор для ООО.docx
+++ b/src/main/resources/documents/Договор для ООО.docx
@@ -13515,7 +13515,7 @@
             <w:pPr>
               <w:contextualSpacing/>
               <w:rPr>
-                <w:bCs/>
+                <w:b/>
                 <w:color w:val="000000"/>
                 <w:kern w:val="2"/>
                 <w:szCs w:val="24"/>
@@ -13524,13 +13524,33 @@
             </w:pPr>
             <w:r>
               <w:rPr>
-                <w:bCs/>
+                <w:b/>
                 <w:color w:val="000000"/>
                 <w:kern w:val="2"/>
                 <w:szCs w:val="24"/>
                 <w:lang w:val="en-US"/>
               </w:rPr>
-              <w:t>CONTRAGENTFULLNAME</w:t>
+              <w:t>CONTRAGENT</w:t>
+            </w:r>
+            <w:r>
+              <w:rPr>
+                <w:b/>
+                <w:color w:val="000000"/>
+                <w:kern w:val="2"/>
+                <w:szCs w:val="24"/>
+                <w:lang w:val="en-US"/>
+              </w:rPr>
+              <w:t>SHORT</w:t>
+            </w:r>
+            <w:r>
+              <w:rPr>
+                <w:b/>
+                <w:color w:val="000000"/>
+                <w:kern w:val="2"/>
+                <w:szCs w:val="24"/>
+                <w:lang w:val="en-US"/>
+              </w:rPr>
+              <w:t>NAME</w:t>
             </w:r>
           </w:p>
           <w:p>
@@ -14650,18 +14670,38 @@
           <w:p>
             <w:pPr>
               <w:rPr>
-                <w:sz w:val="22"/>
-                <w:szCs w:val="22"/>
+                <w:b/>
+                <w:bCs/>
+                <w:szCs w:val="24"/>
                 <w:lang w:val="en-US"/>
               </w:rPr>
             </w:pPr>
             <w:r>
               <w:rPr>
-                <w:sz w:val="22"/>
-                <w:szCs w:val="22"/>
+                <w:b/>
+                <w:bCs/>
+                <w:szCs w:val="24"/>
                 <w:lang w:val="en-US"/>
               </w:rPr>
-              <w:t>CONTRAGENTFULLNAME</w:t>
+              <w:t>CONTRAGENT</w:t>
+            </w:r>
+            <w:r>
+              <w:rPr>
+                <w:b/>
+                <w:bCs/>
+                <w:szCs w:val="24"/>
+                <w:lang w:val="en-US"/>
+              </w:rPr>
+              <w:t>SHORT</w:t>
+            </w:r>
+            <w:r>
+              <w:rPr>
+                <w:b/>
+                <w:bCs/>
+                <w:szCs w:val="24"/>
+                <w:lang w:val="en-US"/>
+              </w:rPr>
+              <w:t>NAME</w:t>
             </w:r>
           </w:p>
           <w:p>

</xml_diff>